<commit_message>
commit final + fix errors
</commit_message>
<xml_diff>
--- a/Documentação/Documentação_Projeto_Individual.docx
+++ b/Documentação/Documentação_Projeto_Individual.docx
@@ -393,6 +393,13 @@
     </w:p>
     <w:sdt>
       <w:sdtPr>
+        <w:rPr>
+          <w:rFonts w:asciiTheme="minorHAnsi" w:eastAsiaTheme="minorHAnsi" w:hAnsiTheme="minorHAnsi" w:cstheme="minorBidi"/>
+          <w:color w:val="auto"/>
+          <w:sz w:val="22"/>
+          <w:szCs w:val="22"/>
+          <w:lang w:eastAsia="en-US"/>
+        </w:rPr>
         <w:id w:val="1791083610"/>
         <w:docPartObj>
           <w:docPartGallery w:val="Table of Contents"/>
@@ -401,13 +408,8 @@
       </w:sdtPr>
       <w:sdtEndPr>
         <w:rPr>
-          <w:rFonts w:asciiTheme="minorHAnsi" w:eastAsiaTheme="minorHAnsi" w:hAnsiTheme="minorHAnsi" w:cstheme="minorBidi"/>
           <w:b/>
           <w:bCs/>
-          <w:color w:val="auto"/>
-          <w:sz w:val="22"/>
-          <w:szCs w:val="22"/>
-          <w:lang w:eastAsia="en-US"/>
         </w:rPr>
       </w:sdtEndPr>
       <w:sdtContent>
@@ -440,11 +442,10 @@
           <w:r>
             <w:fldChar w:fldCharType="separate"/>
           </w:r>
-          <w:hyperlink w:anchor="_Toc168604254" w:history="1">
+          <w:hyperlink w:anchor="_Toc168680913" w:history="1">
             <w:r>
               <w:rPr>
                 <w:rStyle w:val="Hyperlink"/>
-                <w:b/>
                 <w:noProof/>
               </w:rPr>
               <w:t>Contexto</w:t>
@@ -468,7 +469,7 @@
                 <w:noProof/>
                 <w:webHidden/>
               </w:rPr>
-              <w:instrText xml:space="preserve"> PAGEREF _Toc168604254 \h </w:instrText>
+              <w:instrText xml:space="preserve"> PAGEREF _Toc168680913 \h </w:instrText>
             </w:r>
             <w:r>
               <w:rPr>
@@ -511,11 +512,10 @@
               <w:lang w:eastAsia="pt-BR"/>
             </w:rPr>
           </w:pPr>
-          <w:hyperlink w:anchor="_Toc168604255" w:history="1">
+          <w:hyperlink w:anchor="_Toc168680914" w:history="1">
             <w:r>
               <w:rPr>
                 <w:rStyle w:val="Hyperlink"/>
-                <w:b/>
                 <w:noProof/>
               </w:rPr>
               <w:t>Justificativa</w:t>
@@ -539,7 +539,7 @@
                 <w:noProof/>
                 <w:webHidden/>
               </w:rPr>
-              <w:instrText xml:space="preserve"> PAGEREF _Toc168604255 \h </w:instrText>
+              <w:instrText xml:space="preserve"> PAGEREF _Toc168680914 \h </w:instrText>
             </w:r>
             <w:r>
               <w:rPr>
@@ -582,11 +582,10 @@
               <w:lang w:eastAsia="pt-BR"/>
             </w:rPr>
           </w:pPr>
-          <w:hyperlink w:anchor="_Toc168604256" w:history="1">
+          <w:hyperlink w:anchor="_Toc168680915" w:history="1">
             <w:r>
               <w:rPr>
                 <w:rStyle w:val="Hyperlink"/>
-                <w:b/>
                 <w:noProof/>
               </w:rPr>
               <w:t>Objetivo</w:t>
@@ -610,7 +609,7 @@
                 <w:noProof/>
                 <w:webHidden/>
               </w:rPr>
-              <w:instrText xml:space="preserve"> PAGEREF _Toc168604256 \h </w:instrText>
+              <w:instrText xml:space="preserve"> PAGEREF _Toc168680915 \h </w:instrText>
             </w:r>
             <w:r>
               <w:rPr>
@@ -653,14 +652,13 @@
               <w:lang w:eastAsia="pt-BR"/>
             </w:rPr>
           </w:pPr>
-          <w:hyperlink w:anchor="_Toc168604257" w:history="1">
+          <w:hyperlink w:anchor="_Toc168680916" w:history="1">
             <w:r>
               <w:rPr>
                 <w:rStyle w:val="Hyperlink"/>
-                <w:b/>
-                <w:noProof/>
-              </w:rPr>
-              <w:t>Premissas</w:t>
+                <w:noProof/>
+              </w:rPr>
+              <w:t>Product BACKLOG</w:t>
             </w:r>
             <w:r>
               <w:rPr>
@@ -681,7 +679,7 @@
                 <w:noProof/>
                 <w:webHidden/>
               </w:rPr>
-              <w:instrText xml:space="preserve"> PAGEREF _Toc168604257 \h </w:instrText>
+              <w:instrText xml:space="preserve"> PAGEREF _Toc168680916 \h </w:instrText>
             </w:r>
             <w:r>
               <w:rPr>
@@ -724,14 +722,13 @@
               <w:lang w:eastAsia="pt-BR"/>
             </w:rPr>
           </w:pPr>
-          <w:hyperlink w:anchor="_Toc168604258" w:history="1">
+          <w:hyperlink w:anchor="_Toc168680917" w:history="1">
             <w:r>
               <w:rPr>
                 <w:rStyle w:val="Hyperlink"/>
-                <w:b/>
-                <w:noProof/>
-              </w:rPr>
-              <w:t>Restrições</w:t>
+                <w:noProof/>
+              </w:rPr>
+              <w:t>Premissas</w:t>
             </w:r>
             <w:r>
               <w:rPr>
@@ -752,7 +749,7 @@
                 <w:noProof/>
                 <w:webHidden/>
               </w:rPr>
-              <w:instrText xml:space="preserve"> PAGEREF _Toc168604258 \h </w:instrText>
+              <w:instrText xml:space="preserve"> PAGEREF _Toc168680917 \h </w:instrText>
             </w:r>
             <w:r>
               <w:rPr>
@@ -795,11 +792,80 @@
               <w:lang w:eastAsia="pt-BR"/>
             </w:rPr>
           </w:pPr>
-          <w:hyperlink w:anchor="_Toc168604259" w:history="1">
+          <w:hyperlink w:anchor="_Toc168680918" w:history="1">
             <w:r>
               <w:rPr>
                 <w:rStyle w:val="Hyperlink"/>
-                <w:b/>
+                <w:noProof/>
+              </w:rPr>
+              <w:t>Restrições</w:t>
+            </w:r>
+            <w:r>
+              <w:rPr>
+                <w:noProof/>
+                <w:webHidden/>
+              </w:rPr>
+              <w:tab/>
+            </w:r>
+            <w:r>
+              <w:rPr>
+                <w:noProof/>
+                <w:webHidden/>
+              </w:rPr>
+              <w:fldChar w:fldCharType="begin"/>
+            </w:r>
+            <w:r>
+              <w:rPr>
+                <w:noProof/>
+                <w:webHidden/>
+              </w:rPr>
+              <w:instrText xml:space="preserve"> PAGEREF _Toc168680918 \h </w:instrText>
+            </w:r>
+            <w:r>
+              <w:rPr>
+                <w:noProof/>
+                <w:webHidden/>
+              </w:rPr>
+            </w:r>
+            <w:r>
+              <w:rPr>
+                <w:noProof/>
+                <w:webHidden/>
+              </w:rPr>
+              <w:fldChar w:fldCharType="separate"/>
+            </w:r>
+            <w:r>
+              <w:rPr>
+                <w:noProof/>
+                <w:webHidden/>
+              </w:rPr>
+              <w:t>5</w:t>
+            </w:r>
+            <w:r>
+              <w:rPr>
+                <w:noProof/>
+                <w:webHidden/>
+              </w:rPr>
+              <w:fldChar w:fldCharType="end"/>
+            </w:r>
+          </w:hyperlink>
+        </w:p>
+        <w:p>
+          <w:pPr>
+            <w:pStyle w:val="Sumrio1"/>
+            <w:tabs>
+              <w:tab w:val="right" w:leader="dot" w:pos="8494"/>
+            </w:tabs>
+            <w:rPr>
+              <w:rFonts w:eastAsiaTheme="minorEastAsia"/>
+              <w:noProof/>
+              <w:lang w:eastAsia="pt-BR"/>
+            </w:rPr>
+          </w:pPr>
+          <w:hyperlink w:anchor="_Toc168680919" w:history="1">
+            <w:r>
+              <w:rPr>
+                <w:rStyle w:val="Hyperlink"/>
                 <w:noProof/>
               </w:rPr>
               <w:t>Referências</w:t>
@@ -823,7 +889,7 @@
                 <w:noProof/>
                 <w:webHidden/>
               </w:rPr>
-              <w:instrText xml:space="preserve"> PAGEREF _Toc168604259 \h </w:instrText>
+              <w:instrText xml:space="preserve"> PAGEREF _Toc168680919 \h </w:instrText>
             </w:r>
             <w:r>
               <w:rPr>
@@ -1008,7 +1074,7 @@
           <w:sz w:val="28"/>
         </w:rPr>
       </w:pPr>
-      <w:bookmarkStart w:id="0" w:name="_Toc168604254"/>
+      <w:bookmarkStart w:id="0" w:name="_Toc168680913"/>
       <w:r>
         <w:rPr>
           <w:sz w:val="28"/>
@@ -1775,7 +1841,7 @@
           <w:sz w:val="28"/>
         </w:rPr>
       </w:pPr>
-      <w:bookmarkStart w:id="1" w:name="_Toc168604255"/>
+      <w:bookmarkStart w:id="1" w:name="_Toc168680914"/>
       <w:r>
         <w:rPr>
           <w:sz w:val="28"/>
@@ -1974,32 +2040,28 @@
     </w:p>
     <w:p>
       <w:pPr>
-        <w:spacing w:line="360" w:lineRule="auto"/>
-        <w:jc w:val="center"/>
-        <w:rPr>
-          <w:rFonts w:ascii="Times New Roman" w:hAnsi="Times New Roman"/>
-          <w:sz w:val="32"/>
-        </w:rPr>
-      </w:pPr>
-    </w:p>
-    <w:p>
-      <w:pPr>
-        <w:spacing w:line="360" w:lineRule="auto"/>
-        <w:jc w:val="center"/>
-        <w:rPr>
-          <w:rFonts w:ascii="Times New Roman" w:hAnsi="Times New Roman"/>
-          <w:sz w:val="36"/>
-        </w:rPr>
-      </w:pPr>
-    </w:p>
-    <w:p>
-      <w:pPr>
         <w:pStyle w:val="TITULO"/>
         <w:rPr>
           <w:sz w:val="28"/>
         </w:rPr>
       </w:pPr>
-      <w:bookmarkStart w:id="2" w:name="_Toc168604256"/>
+    </w:p>
+    <w:p>
+      <w:pPr>
+        <w:pStyle w:val="TITULO"/>
+        <w:rPr>
+          <w:sz w:val="28"/>
+        </w:rPr>
+      </w:pPr>
+    </w:p>
+    <w:p>
+      <w:pPr>
+        <w:pStyle w:val="TITULO"/>
+        <w:rPr>
+          <w:sz w:val="28"/>
+        </w:rPr>
+      </w:pPr>
+      <w:bookmarkStart w:id="2" w:name="_Toc168680915"/>
       <w:r>
         <w:rPr>
           <w:sz w:val="28"/>
@@ -2074,19 +2136,111 @@
     </w:p>
     <w:p>
       <w:pPr>
+        <w:spacing w:line="360" w:lineRule="auto"/>
+        <w:rPr>
+          <w:rFonts w:ascii="Times New Roman" w:hAnsi="Times New Roman"/>
+          <w:sz w:val="24"/>
+        </w:rPr>
+      </w:pPr>
+    </w:p>
+    <w:p>
+      <w:pPr>
         <w:pStyle w:val="TITULO"/>
+      </w:pPr>
+      <w:bookmarkStart w:id="3" w:name="_Toc168680916"/>
+      <w:r>
+        <w:t>Product BACKLOG</w:t>
+      </w:r>
+      <w:bookmarkEnd w:id="3"/>
+    </w:p>
+    <w:p>
+      <w:pPr>
+        <w:rPr>
+          <w:rFonts w:ascii="Times New Roman" w:hAnsi="Times New Roman" w:cs="Times New Roman"/>
+          <w:sz w:val="24"/>
+        </w:rPr>
+      </w:pPr>
+      <w:hyperlink r:id="rId7" w:history="1">
+        <w:r>
+          <w:rPr>
+            <w:rStyle w:val="Hyperlink"/>
+            <w:rFonts w:ascii="Times New Roman" w:hAnsi="Times New Roman" w:cs="Times New Roman"/>
+            <w:sz w:val="24"/>
+          </w:rPr>
+          <w:t>https://trello.com/b/BZa4YLni/opium</w:t>
+        </w:r>
+      </w:hyperlink>
+      <w:r>
+        <w:rPr>
+          <w:rFonts w:ascii="Times New Roman" w:hAnsi="Times New Roman" w:cs="Times New Roman"/>
+          <w:sz w:val="24"/>
+        </w:rPr>
+        <w:t>;</w:t>
+      </w:r>
+    </w:p>
+    <w:p>
+      <w:pPr>
+        <w:rPr>
+          <w:rFonts w:ascii="Times New Roman" w:hAnsi="Times New Roman" w:cs="Times New Roman"/>
+          <w:sz w:val="24"/>
+        </w:rPr>
+      </w:pPr>
+      <w:proofErr w:type="spellStart"/>
+      <w:r>
+        <w:rPr>
+          <w:rFonts w:ascii="Times New Roman" w:hAnsi="Times New Roman" w:cs="Times New Roman"/>
+          <w:sz w:val="24"/>
+        </w:rPr>
+        <w:t>BackLog</w:t>
+      </w:r>
+      <w:proofErr w:type="spellEnd"/>
+      <w:r>
+        <w:rPr>
+          <w:rFonts w:ascii="Times New Roman" w:hAnsi="Times New Roman" w:cs="Times New Roman"/>
+          <w:sz w:val="24"/>
+        </w:rPr>
+        <w:t xml:space="preserve"> hospedado no </w:t>
+      </w:r>
+      <w:proofErr w:type="spellStart"/>
+      <w:r>
+        <w:rPr>
+          <w:rFonts w:ascii="Times New Roman" w:hAnsi="Times New Roman" w:cs="Times New Roman"/>
+          <w:sz w:val="24"/>
+        </w:rPr>
+        <w:t>trello</w:t>
+      </w:r>
+      <w:proofErr w:type="spellEnd"/>
+      <w:r>
+        <w:rPr>
+          <w:rFonts w:ascii="Times New Roman" w:hAnsi="Times New Roman" w:cs="Times New Roman"/>
+          <w:sz w:val="24"/>
+        </w:rPr>
+        <w:t xml:space="preserve"> + requisitos funcionais e não funcionais;</w:t>
+      </w:r>
+    </w:p>
+    <w:p>
+      <w:pPr>
+        <w:rPr>
+          <w:rFonts w:ascii="Times New Roman" w:hAnsi="Times New Roman" w:cs="Times New Roman"/>
+          <w:sz w:val="24"/>
+        </w:rPr>
+      </w:pPr>
+    </w:p>
+    <w:p>
+      <w:pPr>
+        <w:pStyle w:val="TITULO"/>
         <w:rPr>
           <w:sz w:val="28"/>
         </w:rPr>
       </w:pPr>
-      <w:bookmarkStart w:id="3" w:name="_Toc168604257"/>
+      <w:bookmarkStart w:id="4" w:name="_Toc168680917"/>
       <w:r>
         <w:rPr>
           <w:sz w:val="28"/>
         </w:rPr>
         <w:t>Premissas</w:t>
       </w:r>
-      <w:bookmarkEnd w:id="3"/>
+      <w:bookmarkEnd w:id="4"/>
     </w:p>
     <w:p>
       <w:pPr>
@@ -2106,7 +2260,21 @@
           <w:rFonts w:ascii="Times New Roman" w:hAnsi="Times New Roman"/>
           <w:sz w:val="24"/>
         </w:rPr>
-        <w:t>Possuir conectividade com a internet;</w:t>
+        <w:t>Possuir conectividade com a internet</w:t>
+      </w:r>
+      <w:r>
+        <w:rPr>
+          <w:rFonts w:ascii="Times New Roman" w:hAnsi="Times New Roman"/>
+          <w:sz w:val="24"/>
+        </w:rPr>
+        <w:t xml:space="preserve"> (recomendável 100mb)</w:t>
+      </w:r>
+      <w:r>
+        <w:rPr>
+          <w:rFonts w:ascii="Times New Roman" w:hAnsi="Times New Roman"/>
+          <w:sz w:val="24"/>
+        </w:rPr>
+        <w:t>;</w:t>
       </w:r>
     </w:p>
     <w:p>
@@ -2127,7 +2295,7 @@
           <w:rFonts w:ascii="Times New Roman" w:hAnsi="Times New Roman"/>
           <w:sz w:val="24"/>
         </w:rPr>
-        <w:t>Possuir um computador;</w:t>
+        <w:t>Ter a mente aberta a algo novo;</w:t>
       </w:r>
     </w:p>
     <w:p>
@@ -2135,30 +2303,55 @@
         <w:pStyle w:val="PargrafodaLista"/>
         <w:numPr>
           <w:ilvl w:val="0"/>
-          <w:numId w:val="1"/>
+          <w:numId w:val="5"/>
         </w:numPr>
+        <w:spacing w:line="256" w:lineRule="auto"/>
+        <w:jc w:val="both"/>
+        <w:rPr>
+          <w:rFonts w:ascii="Times New Roman" w:hAnsi="Times New Roman" w:cs="Times New Roman"/>
+          <w:b/>
+          <w:sz w:val="28"/>
+          <w:szCs w:val="28"/>
+        </w:rPr>
+      </w:pPr>
+      <w:r>
+        <w:rPr>
+          <w:rFonts w:ascii="Times New Roman" w:hAnsi="Times New Roman" w:cs="Times New Roman"/>
+          <w:bCs/>
+          <w:sz w:val="24"/>
+          <w:szCs w:val="24"/>
+        </w:rPr>
+        <w:t xml:space="preserve">Computador (desktop ou notebook) com conexão </w:t>
+      </w:r>
+      <w:proofErr w:type="spellStart"/>
+      <w:r>
+        <w:rPr>
+          <w:rFonts w:ascii="Times New Roman" w:hAnsi="Times New Roman" w:cs="Times New Roman"/>
+          <w:bCs/>
+          <w:sz w:val="24"/>
+          <w:szCs w:val="24"/>
+        </w:rPr>
+        <w:t>a</w:t>
+      </w:r>
+      <w:proofErr w:type="spellEnd"/>
+      <w:r>
+        <w:rPr>
+          <w:rFonts w:ascii="Times New Roman" w:hAnsi="Times New Roman" w:cs="Times New Roman"/>
+          <w:bCs/>
+          <w:sz w:val="24"/>
+          <w:szCs w:val="24"/>
+        </w:rPr>
+        <w:t xml:space="preserve"> internet para acessar o site processador core i3 de 5º geração, 4GB de memória RAM, navegador (Chrome, Edge, Firefox, Opera...) e 256GB de armazenamento de massa.</w:t>
+      </w:r>
+    </w:p>
+    <w:p>
+      <w:pPr>
         <w:spacing w:line="360" w:lineRule="auto"/>
         <w:rPr>
           <w:rFonts w:ascii="Times New Roman" w:hAnsi="Times New Roman"/>
           <w:sz w:val="24"/>
         </w:rPr>
       </w:pPr>
-      <w:r>
-        <w:rPr>
-          <w:rFonts w:ascii="Times New Roman" w:hAnsi="Times New Roman"/>
-          <w:sz w:val="24"/>
-        </w:rPr>
-        <w:t>Ter a mente aberta a algo novo;</w:t>
-      </w:r>
-    </w:p>
-    <w:p>
-      <w:pPr>
-        <w:spacing w:line="360" w:lineRule="auto"/>
-        <w:rPr>
-          <w:rFonts w:ascii="Times New Roman" w:hAnsi="Times New Roman"/>
-          <w:sz w:val="24"/>
-        </w:rPr>
-      </w:pPr>
     </w:p>
     <w:p>
       <w:pPr>
@@ -2167,14 +2360,14 @@
           <w:sz w:val="28"/>
         </w:rPr>
       </w:pPr>
-      <w:bookmarkStart w:id="4" w:name="_Toc168604258"/>
+      <w:bookmarkStart w:id="5" w:name="_Toc168680918"/>
       <w:r>
         <w:rPr>
           <w:sz w:val="28"/>
         </w:rPr>
         <w:t>Restrições</w:t>
       </w:r>
-      <w:bookmarkEnd w:id="4"/>
+      <w:bookmarkEnd w:id="5"/>
     </w:p>
     <w:p>
       <w:pPr>
@@ -2249,15 +2442,12 @@
       </w:pPr>
     </w:p>
     <w:p/>
+    <w:p>
+      <w:bookmarkStart w:id="6" w:name="_GoBack"/>
+      <w:bookmarkEnd w:id="6"/>
+    </w:p>
     <w:p/>
     <w:p/>
-    <w:p/>
-    <w:p/>
-    <w:p/>
-    <w:p/>
-    <w:p/>
-    <w:p/>
-    <w:p/>
     <w:p>
       <w:pPr>
         <w:pStyle w:val="TITULO"/>
@@ -2265,7 +2455,7 @@
           <w:sz w:val="28"/>
         </w:rPr>
       </w:pPr>
-      <w:bookmarkStart w:id="5" w:name="_Toc168604259"/>
+      <w:bookmarkStart w:id="7" w:name="_Toc168680919"/>
       <w:r>
         <w:rPr>
           <w:sz w:val="28"/>
@@ -2273,7 +2463,7 @@
         <w:lastRenderedPageBreak/>
         <w:t>Referências</w:t>
       </w:r>
-      <w:bookmarkEnd w:id="5"/>
+      <w:bookmarkEnd w:id="7"/>
     </w:p>
     <w:p>
       <w:pPr>
@@ -2287,7 +2477,7 @@
           <w:sz w:val="24"/>
         </w:rPr>
       </w:pPr>
-      <w:hyperlink r:id="rId7" w:history="1">
+      <w:hyperlink r:id="rId8" w:history="1">
         <w:r>
           <w:rPr>
             <w:rStyle w:val="Hyperlink"/>
@@ -2313,8 +2503,6 @@
           <w:sz w:val="24"/>
         </w:rPr>
       </w:pPr>
-      <w:bookmarkStart w:id="6" w:name="_GoBack"/>
-      <w:bookmarkEnd w:id="6"/>
     </w:p>
     <w:p/>
     <w:p/>
@@ -2824,6 +3012,119 @@
       </w:rPr>
     </w:lvl>
   </w:abstractNum>
+  <w:abstractNum w:abstractNumId="4" w15:restartNumberingAfterBreak="0">
+    <w:nsid w:val="6FA72FCB"/>
+    <w:multiLevelType w:val="hybridMultilevel"/>
+    <w:tmpl w:val="64C2EB96"/>
+    <w:lvl w:ilvl="0" w:tplc="04160001">
+      <w:start w:val="1"/>
+      <w:numFmt w:val="bullet"/>
+      <w:lvlText w:val=""/>
+      <w:lvlJc w:val="left"/>
+      <w:pPr>
+        <w:ind w:left="720" w:hanging="360"/>
+      </w:pPr>
+      <w:rPr>
+        <w:rFonts w:ascii="Symbol" w:hAnsi="Symbol" w:hint="default"/>
+      </w:rPr>
+    </w:lvl>
+    <w:lvl w:ilvl="1" w:tplc="04160003">
+      <w:start w:val="1"/>
+      <w:numFmt w:val="bullet"/>
+      <w:lvlText w:val="o"/>
+      <w:lvlJc w:val="left"/>
+      <w:pPr>
+        <w:ind w:left="1440" w:hanging="360"/>
+      </w:pPr>
+      <w:rPr>
+        <w:rFonts w:ascii="Courier New" w:hAnsi="Courier New" w:cs="Courier New" w:hint="default"/>
+      </w:rPr>
+    </w:lvl>
+    <w:lvl w:ilvl="2" w:tplc="04160005">
+      <w:start w:val="1"/>
+      <w:numFmt w:val="bullet"/>
+      <w:lvlText w:val=""/>
+      <w:lvlJc w:val="left"/>
+      <w:pPr>
+        <w:ind w:left="2160" w:hanging="360"/>
+      </w:pPr>
+      <w:rPr>
+        <w:rFonts w:ascii="Wingdings" w:hAnsi="Wingdings" w:hint="default"/>
+      </w:rPr>
+    </w:lvl>
+    <w:lvl w:ilvl="3" w:tplc="04160001">
+      <w:start w:val="1"/>
+      <w:numFmt w:val="bullet"/>
+      <w:lvlText w:val=""/>
+      <w:lvlJc w:val="left"/>
+      <w:pPr>
+        <w:ind w:left="2880" w:hanging="360"/>
+      </w:pPr>
+      <w:rPr>
+        <w:rFonts w:ascii="Symbol" w:hAnsi="Symbol" w:hint="default"/>
+      </w:rPr>
+    </w:lvl>
+    <w:lvl w:ilvl="4" w:tplc="04160003">
+      <w:start w:val="1"/>
+      <w:numFmt w:val="bullet"/>
+      <w:lvlText w:val="o"/>
+      <w:lvlJc w:val="left"/>
+      <w:pPr>
+        <w:ind w:left="3600" w:hanging="360"/>
+      </w:pPr>
+      <w:rPr>
+        <w:rFonts w:ascii="Courier New" w:hAnsi="Courier New" w:cs="Courier New" w:hint="default"/>
+      </w:rPr>
+    </w:lvl>
+    <w:lvl w:ilvl="5" w:tplc="04160005">
+      <w:start w:val="1"/>
+      <w:numFmt w:val="bullet"/>
+      <w:lvlText w:val=""/>
+      <w:lvlJc w:val="left"/>
+      <w:pPr>
+        <w:ind w:left="4320" w:hanging="360"/>
+      </w:pPr>
+      <w:rPr>
+        <w:rFonts w:ascii="Wingdings" w:hAnsi="Wingdings" w:hint="default"/>
+      </w:rPr>
+    </w:lvl>
+    <w:lvl w:ilvl="6" w:tplc="04160001">
+      <w:start w:val="1"/>
+      <w:numFmt w:val="bullet"/>
+      <w:lvlText w:val=""/>
+      <w:lvlJc w:val="left"/>
+      <w:pPr>
+        <w:ind w:left="5040" w:hanging="360"/>
+      </w:pPr>
+      <w:rPr>
+        <w:rFonts w:ascii="Symbol" w:hAnsi="Symbol" w:hint="default"/>
+      </w:rPr>
+    </w:lvl>
+    <w:lvl w:ilvl="7" w:tplc="04160003">
+      <w:start w:val="1"/>
+      <w:numFmt w:val="bullet"/>
+      <w:lvlText w:val="o"/>
+      <w:lvlJc w:val="left"/>
+      <w:pPr>
+        <w:ind w:left="5760" w:hanging="360"/>
+      </w:pPr>
+      <w:rPr>
+        <w:rFonts w:ascii="Courier New" w:hAnsi="Courier New" w:cs="Courier New" w:hint="default"/>
+      </w:rPr>
+    </w:lvl>
+    <w:lvl w:ilvl="8" w:tplc="04160005">
+      <w:start w:val="1"/>
+      <w:numFmt w:val="bullet"/>
+      <w:lvlText w:val=""/>
+      <w:lvlJc w:val="left"/>
+      <w:pPr>
+        <w:ind w:left="6480" w:hanging="360"/>
+      </w:pPr>
+      <w:rPr>
+        <w:rFonts w:ascii="Wingdings" w:hAnsi="Wingdings" w:hint="default"/>
+      </w:rPr>
+    </w:lvl>
+  </w:abstractNum>
   <w:num w:numId="1">
     <w:abstractNumId w:val="3"/>
   </w:num>
@@ -2835,6 +3136,18 @@
   </w:num>
   <w:num w:numId="4">
     <w:abstractNumId w:val="1"/>
+  </w:num>
+  <w:num w:numId="5">
+    <w:abstractNumId w:val="4"/>
+    <w:lvlOverride w:ilvl="0"/>
+    <w:lvlOverride w:ilvl="1"/>
+    <w:lvlOverride w:ilvl="2"/>
+    <w:lvlOverride w:ilvl="3"/>
+    <w:lvlOverride w:ilvl="4"/>
+    <w:lvlOverride w:ilvl="5"/>
+    <w:lvlOverride w:ilvl="6"/>
+    <w:lvlOverride w:ilvl="7"/>
+    <w:lvlOverride w:ilvl="8"/>
   </w:num>
 </w:numbering>
 </file>
@@ -3735,7 +4048,7 @@
 </file>
 
 <file path=customXml/itemProps1.xml><?xml version="1.0" encoding="utf-8"?>
-<ds:datastoreItem xmlns:ds="http://schemas.openxmlformats.org/officeDocument/2006/customXml" ds:itemID="{BCC7BF54-72A9-46EF-8FA4-AEC451C0F43B}">
+<ds:datastoreItem xmlns:ds="http://schemas.openxmlformats.org/officeDocument/2006/customXml" ds:itemID="{2EDCACA3-E502-42FA-A729-68AF94A2B5CB}">
   <ds:schemaRefs>
     <ds:schemaRef ds:uri="http://schemas.openxmlformats.org/officeDocument/2006/bibliography"/>
   </ds:schemaRefs>

</xml_diff>